<commit_message>
added testing folder and some certain elements, images, and videos
</commit_message>
<xml_diff>
--- a/Adhenz Miranda - Codee Lab 2 Submission.docx
+++ b/Adhenz Miranda - Codee Lab 2 Submission.docx
@@ -1459,6 +1459,60 @@
     </w:p>
     <w:p>
       <w:pPr>
+        <w:rPr>
+          <w:rFonts w:ascii="Times New Roman" w:hAnsi="Times New Roman" w:cs="Times New Roman"/>
+          <w:sz w:val="24"/>
+          <w:szCs w:val="24"/>
+        </w:rPr>
+      </w:pPr>
+    </w:p>
+    <w:p>
+      <w:pPr>
+        <w:rPr>
+          <w:rFonts w:ascii="Times New Roman" w:hAnsi="Times New Roman" w:cs="Times New Roman"/>
+          <w:sz w:val="24"/>
+          <w:szCs w:val="24"/>
+        </w:rPr>
+      </w:pPr>
+    </w:p>
+    <w:p>
+      <w:pPr>
+        <w:rPr>
+          <w:rFonts w:ascii="Times New Roman" w:hAnsi="Times New Roman" w:cs="Times New Roman"/>
+          <w:sz w:val="24"/>
+          <w:szCs w:val="24"/>
+        </w:rPr>
+      </w:pPr>
+    </w:p>
+    <w:p>
+      <w:pPr>
+        <w:rPr>
+          <w:rFonts w:ascii="Times New Roman" w:hAnsi="Times New Roman" w:cs="Times New Roman"/>
+          <w:sz w:val="24"/>
+          <w:szCs w:val="24"/>
+        </w:rPr>
+      </w:pPr>
+    </w:p>
+    <w:p>
+      <w:pPr>
+        <w:rPr>
+          <w:rFonts w:ascii="Times New Roman" w:hAnsi="Times New Roman" w:cs="Times New Roman"/>
+          <w:sz w:val="24"/>
+          <w:szCs w:val="24"/>
+        </w:rPr>
+      </w:pPr>
+    </w:p>
+    <w:p>
+      <w:pPr>
+        <w:rPr>
+          <w:rFonts w:ascii="Times New Roman" w:hAnsi="Times New Roman" w:cs="Times New Roman"/>
+          <w:sz w:val="24"/>
+          <w:szCs w:val="24"/>
+        </w:rPr>
+      </w:pPr>
+    </w:p>
+    <w:p>
+      <w:pPr>
         <w:jc w:val="center"/>
         <w:rPr>
           <w:rFonts w:ascii="Times New Roman" w:hAnsi="Times New Roman" w:cs="Times New Roman"/>
@@ -1478,9 +1532,234 @@
           <w:szCs w:val="28"/>
           <w:u w:val="single"/>
         </w:rPr>
+        <w:lastRenderedPageBreak/>
         <w:t>Evidence of Design</w:t>
       </w:r>
     </w:p>
+    <w:tbl>
+      <w:tblPr>
+        <w:tblStyle w:val="TableGrid"/>
+        <w:tblW w:w="0" w:type="auto"/>
+        <w:tblLook w:val="04A0" w:firstRow="1" w:lastRow="0" w:firstColumn="1" w:lastColumn="0" w:noHBand="0" w:noVBand="1"/>
+      </w:tblPr>
+      <w:tblGrid>
+        <w:gridCol w:w="9350"/>
+      </w:tblGrid>
+      <w:tr>
+        <w:tc>
+          <w:tcPr>
+            <w:tcW w:w="9350" w:type="dxa"/>
+          </w:tcPr>
+          <w:p>
+            <w:pPr>
+              <w:jc w:val="center"/>
+              <w:rPr>
+                <w:rFonts w:ascii="Times New Roman" w:hAnsi="Times New Roman" w:cs="Times New Roman"/>
+                <w:b/>
+                <w:bCs/>
+                <w:sz w:val="28"/>
+                <w:szCs w:val="28"/>
+                <w:u w:val="single"/>
+              </w:rPr>
+            </w:pPr>
+            <w:r>
+              <w:rPr>
+                <w:rFonts w:ascii="Times New Roman" w:hAnsi="Times New Roman" w:cs="Times New Roman"/>
+                <w:b/>
+                <w:bCs/>
+                <w:sz w:val="28"/>
+                <w:szCs w:val="28"/>
+                <w:u w:val="single"/>
+              </w:rPr>
+              <w:t>Hi-fi Figma Prototype</w:t>
+            </w:r>
+          </w:p>
+        </w:tc>
+      </w:tr>
+      <w:tr>
+        <w:tc>
+          <w:tcPr>
+            <w:tcW w:w="9350" w:type="dxa"/>
+          </w:tcPr>
+          <w:p>
+            <w:pPr>
+              <w:rPr>
+                <w:rFonts w:ascii="Times New Roman" w:hAnsi="Times New Roman" w:cs="Times New Roman"/>
+                <w:sz w:val="28"/>
+                <w:szCs w:val="28"/>
+              </w:rPr>
+            </w:pPr>
+            <w:r>
+              <w:rPr>
+                <w:rFonts w:ascii="Times New Roman" w:hAnsi="Times New Roman" w:cs="Times New Roman"/>
+                <w:sz w:val="28"/>
+                <w:szCs w:val="28"/>
+              </w:rPr>
+              <w:drawing>
+                <wp:anchor distT="0" distB="0" distL="114300" distR="114300" simplePos="0" relativeHeight="251659264" behindDoc="0" locked="0" layoutInCell="1" allowOverlap="1" wp14:anchorId="11CDF532" wp14:editId="2A75DB47">
+                  <wp:simplePos x="0" y="0"/>
+                  <wp:positionH relativeFrom="column">
+                    <wp:posOffset>1121622</wp:posOffset>
+                  </wp:positionH>
+                  <wp:positionV relativeFrom="paragraph">
+                    <wp:posOffset>211</wp:posOffset>
+                  </wp:positionV>
+                  <wp:extent cx="3462867" cy="2182050"/>
+                  <wp:effectExtent l="0" t="0" r="4445" b="8890"/>
+                  <wp:wrapSquare wrapText="bothSides"/>
+                  <wp:docPr id="110903735" name="Picture 1"/>
+                  <wp:cNvGraphicFramePr>
+                    <a:graphicFrameLocks xmlns:a="http://schemas.openxmlformats.org/drawingml/2006/main" noChangeAspect="1"/>
+                  </wp:cNvGraphicFramePr>
+                  <a:graphic xmlns:a="http://schemas.openxmlformats.org/drawingml/2006/main">
+                    <a:graphicData uri="http://schemas.openxmlformats.org/drawingml/2006/picture">
+                      <pic:pic xmlns:pic="http://schemas.openxmlformats.org/drawingml/2006/picture">
+                        <pic:nvPicPr>
+                          <pic:cNvPr id="110903735" name=""/>
+                          <pic:cNvPicPr/>
+                        </pic:nvPicPr>
+                        <pic:blipFill>
+                          <a:blip r:embed="rId6" cstate="print">
+                            <a:extLst>
+                              <a:ext uri="{28A0092B-C50C-407E-A947-70E740481C1C}">
+                                <a14:useLocalDpi xmlns:a14="http://schemas.microsoft.com/office/drawing/2010/main" val="0"/>
+                              </a:ext>
+                            </a:extLst>
+                          </a:blip>
+                          <a:stretch>
+                            <a:fillRect/>
+                          </a:stretch>
+                        </pic:blipFill>
+                        <pic:spPr>
+                          <a:xfrm>
+                            <a:off x="0" y="0"/>
+                            <a:ext cx="3462867" cy="2182050"/>
+                          </a:xfrm>
+                          <a:prstGeom prst="rect">
+                            <a:avLst/>
+                          </a:prstGeom>
+                        </pic:spPr>
+                      </pic:pic>
+                    </a:graphicData>
+                  </a:graphic>
+                </wp:anchor>
+              </w:drawing>
+            </w:r>
+          </w:p>
+        </w:tc>
+      </w:tr>
+      <w:tr>
+        <w:tc>
+          <w:tcPr>
+            <w:tcW w:w="9350" w:type="dxa"/>
+          </w:tcPr>
+          <w:p>
+            <w:pPr>
+              <w:jc w:val="center"/>
+              <w:rPr>
+                <w:rFonts w:ascii="Times New Roman" w:hAnsi="Times New Roman" w:cs="Times New Roman"/>
+                <w:b/>
+                <w:bCs/>
+                <w:sz w:val="28"/>
+                <w:szCs w:val="28"/>
+                <w:u w:val="single"/>
+              </w:rPr>
+            </w:pPr>
+            <w:r>
+              <w:rPr>
+                <w:rFonts w:ascii="Times New Roman" w:hAnsi="Times New Roman" w:cs="Times New Roman"/>
+                <w:b/>
+                <w:bCs/>
+                <w:sz w:val="28"/>
+                <w:szCs w:val="28"/>
+                <w:u w:val="single"/>
+              </w:rPr>
+              <w:t>Flowchart</w:t>
+            </w:r>
+          </w:p>
+        </w:tc>
+      </w:tr>
+      <w:tr>
+        <w:tc>
+          <w:tcPr>
+            <w:tcW w:w="9350" w:type="dxa"/>
+          </w:tcPr>
+          <w:p>
+            <w:pPr>
+              <w:jc w:val="center"/>
+              <w:rPr>
+                <w:rFonts w:ascii="Times New Roman" w:hAnsi="Times New Roman" w:cs="Times New Roman"/>
+                <w:sz w:val="28"/>
+                <w:szCs w:val="28"/>
+              </w:rPr>
+            </w:pPr>
+            <w:r>
+              <w:rPr>
+                <w:rFonts w:ascii="Times New Roman" w:hAnsi="Times New Roman" w:cs="Times New Roman"/>
+                <w:noProof/>
+                <w:sz w:val="28"/>
+                <w:szCs w:val="28"/>
+              </w:rPr>
+              <w:drawing>
+                <wp:anchor distT="0" distB="0" distL="114300" distR="114300" simplePos="0" relativeHeight="251661312" behindDoc="0" locked="0" layoutInCell="1" allowOverlap="1" wp14:anchorId="72675F22" wp14:editId="51B65A00">
+                  <wp:simplePos x="0" y="0"/>
+                  <wp:positionH relativeFrom="column">
+                    <wp:posOffset>1392127</wp:posOffset>
+                  </wp:positionH>
+                  <wp:positionV relativeFrom="paragraph">
+                    <wp:posOffset>5080</wp:posOffset>
+                  </wp:positionV>
+                  <wp:extent cx="3189605" cy="5253990"/>
+                  <wp:effectExtent l="0" t="0" r="0" b="3810"/>
+                  <wp:wrapSquare wrapText="bothSides"/>
+                  <wp:docPr id="1440680990" name="Picture 1"/>
+                  <wp:cNvGraphicFramePr>
+                    <a:graphicFrameLocks xmlns:a="http://schemas.openxmlformats.org/drawingml/2006/main" noChangeAspect="1"/>
+                  </wp:cNvGraphicFramePr>
+                  <a:graphic xmlns:a="http://schemas.openxmlformats.org/drawingml/2006/main">
+                    <a:graphicData uri="http://schemas.openxmlformats.org/drawingml/2006/picture">
+                      <pic:pic xmlns:pic="http://schemas.openxmlformats.org/drawingml/2006/picture">
+                        <pic:nvPicPr>
+                          <pic:cNvPr id="1440680990" name="Picture 1440680990"/>
+                          <pic:cNvPicPr/>
+                        </pic:nvPicPr>
+                        <pic:blipFill>
+                          <a:blip r:embed="rId7">
+                            <a:extLst>
+                              <a:ext uri="{28A0092B-C50C-407E-A947-70E740481C1C}">
+                                <a14:useLocalDpi xmlns:a14="http://schemas.microsoft.com/office/drawing/2010/main" val="0"/>
+                              </a:ext>
+                            </a:extLst>
+                          </a:blip>
+                          <a:stretch>
+                            <a:fillRect/>
+                          </a:stretch>
+                        </pic:blipFill>
+                        <pic:spPr>
+                          <a:xfrm>
+                            <a:off x="0" y="0"/>
+                            <a:ext cx="3189605" cy="5253990"/>
+                          </a:xfrm>
+                          <a:prstGeom prst="rect">
+                            <a:avLst/>
+                          </a:prstGeom>
+                        </pic:spPr>
+                      </pic:pic>
+                    </a:graphicData>
+                  </a:graphic>
+                  <wp14:sizeRelH relativeFrom="margin">
+                    <wp14:pctWidth>0</wp14:pctWidth>
+                  </wp14:sizeRelH>
+                  <wp14:sizeRelV relativeFrom="margin">
+                    <wp14:pctHeight>0</wp14:pctHeight>
+                  </wp14:sizeRelV>
+                </wp:anchor>
+              </w:drawing>
+            </w:r>
+          </w:p>
+        </w:tc>
+      </w:tr>
+    </w:tbl>
     <w:p>
       <w:pPr>
         <w:rPr>
@@ -1489,14 +1768,6 @@
           <w:szCs w:val="28"/>
         </w:rPr>
       </w:pPr>
-      <w:r>
-        <w:rPr>
-          <w:rFonts w:ascii="Times New Roman" w:hAnsi="Times New Roman" w:cs="Times New Roman"/>
-          <w:sz w:val="28"/>
-          <w:szCs w:val="28"/>
-        </w:rPr>
-        <w:tab/>
-      </w:r>
     </w:p>
     <w:p>
       <w:pPr>
@@ -1589,7 +1860,6 @@
           <w:sz w:val="24"/>
           <w:szCs w:val="24"/>
         </w:rPr>
-        <w:lastRenderedPageBreak/>
         <w:t xml:space="preserve"> </w:t>
       </w:r>
     </w:p>

</xml_diff>